<commit_message>
Meta analysis R notebook
</commit_message>
<xml_diff>
--- a/Meta_analysis/PaperRetrieval_guideline_AS.docx
+++ b/Meta_analysis/PaperRetrieval_guideline_AS.docx
@@ -17,6 +17,7 @@
           <w:lang w:val="en-US"/>
         </w:rPr>
       </w:pPr>
+      <w:bookmarkStart w:id="0" w:name="_Hlk180703947"/>
       <w:r>
         <w:rPr>
           <w:rFonts w:ascii="Arial" w:hAnsi="Arial" w:cs="Arial"/>
@@ -26,9 +27,32 @@
           <w:szCs w:val="24"/>
           <w:lang w:val="en-US"/>
         </w:rPr>
-        <w:t>PAPER RETRIEVAL GUIDELINE FOR THE EFFECTS OF FIRE ON MYCORRHIZAL COMMUNITIES</w:t>
+        <w:t xml:space="preserve">PAPER RETRIEVAL GUIDELINE FOR THE </w:t>
+      </w:r>
+      <w:r>
+        <w:rPr>
+          <w:rFonts w:ascii="Arial" w:hAnsi="Arial" w:cs="Arial"/>
+          <w:b/>
+          <w:bCs/>
+          <w:sz w:val="24"/>
+          <w:szCs w:val="24"/>
+          <w:lang w:val="en-US"/>
+        </w:rPr>
+        <w:t xml:space="preserve">META-ANALYSIS ON THE </w:t>
+      </w:r>
+      <w:r>
+        <w:rPr>
+          <w:rFonts w:ascii="Arial" w:hAnsi="Arial" w:cs="Arial"/>
+          <w:b/>
+          <w:bCs/>
+          <w:sz w:val="24"/>
+          <w:szCs w:val="24"/>
+          <w:lang w:val="en-US"/>
+        </w:rPr>
+        <w:t>EFFECTS OF FIRE ON MYCORRHIZAL COMMUNITIES</w:t>
       </w:r>
     </w:p>
+    <w:bookmarkEnd w:id="0"/>
     <w:p>
       <w:pPr>
         <w:pStyle w:val="ListParagraph"/>
@@ -195,29 +219,7 @@
           <w:szCs w:val="20"/>
           <w:lang w:val="en-US"/>
         </w:rPr>
-        <w:t>Ensure</w:t>
-      </w:r>
-      <w:r>
-        <w:rPr>
-          <w:rFonts w:ascii="Arial" w:hAnsi="Arial" w:cs="Arial"/>
-          <w:b/>
-          <w:bCs/>
-          <w:sz w:val="20"/>
-          <w:szCs w:val="20"/>
-          <w:lang w:val="en-US"/>
-        </w:rPr>
-        <w:t xml:space="preserve"> to search in “ALL DATABASES”</w:t>
-      </w:r>
-      <w:r>
-        <w:rPr>
-          <w:rFonts w:ascii="Arial" w:hAnsi="Arial" w:cs="Arial"/>
-          <w:b/>
-          <w:bCs/>
-          <w:sz w:val="20"/>
-          <w:szCs w:val="20"/>
-          <w:lang w:val="en-US"/>
-        </w:rPr>
-        <w:t>.</w:t>
+        <w:t>Ensure to search in “ALL DATABASES”.</w:t>
       </w:r>
     </w:p>
     <w:p>
@@ -581,16 +583,7 @@
           <w:bCs/>
           <w:lang w:val="en-US"/>
         </w:rPr>
-        <w:t xml:space="preserve"> duplicates</w:t>
-      </w:r>
-      <w:r>
-        <w:rPr>
-          <w:rFonts w:ascii="Arial" w:hAnsi="Arial" w:cs="Arial"/>
-          <w:b/>
-          <w:bCs/>
-          <w:lang w:val="en-US"/>
-        </w:rPr>
-        <w:t>:</w:t>
+        <w:t xml:space="preserve"> duplicates:</w:t>
       </w:r>
       <w:r>
         <w:rPr>
@@ -710,21 +703,7 @@
           <w:rFonts w:ascii="Arial" w:hAnsi="Arial" w:cs="Arial"/>
           <w:lang w:val="en-US"/>
         </w:rPr>
-        <w:t xml:space="preserve">: </w:t>
-      </w:r>
-      <w:r>
-        <w:rPr>
-          <w:rFonts w:ascii="Arial" w:hAnsi="Arial" w:cs="Arial"/>
-          <w:lang w:val="en-US"/>
-        </w:rPr>
-        <w:t>INCLUSION 1</w:t>
-      </w:r>
-      <w:r>
-        <w:rPr>
-          <w:rFonts w:ascii="Arial" w:hAnsi="Arial" w:cs="Arial"/>
-          <w:lang w:val="en-US"/>
-        </w:rPr>
-        <w:t xml:space="preserve"> = First round; INCLUSION 2 = Second round</w:t>
+        <w:t>: INCLUSION 1 = First round; INCLUSION 2 = Second round</w:t>
       </w:r>
       <w:r>
         <w:rPr>
@@ -762,14 +741,7 @@
           <w:rFonts w:ascii="Arial" w:hAnsi="Arial" w:cs="Arial"/>
           <w:lang w:val="en-US"/>
         </w:rPr>
-        <w:t xml:space="preserve"> after abstract screening. Selection was based solely on the topic; any document not discussing wildfires or ectomycorrhiza was discarded.</w:t>
-      </w:r>
-      <w:r>
-        <w:rPr>
-          <w:rFonts w:ascii="Arial" w:hAnsi="Arial" w:cs="Arial"/>
-          <w:lang w:val="en-US"/>
-        </w:rPr>
-        <w:t xml:space="preserve"> </w:t>
+        <w:t xml:space="preserve"> after abstract screening. Selection was based solely on the topic; any document not discussing wildfires or ectomycorrhiza was discarded. </w:t>
       </w:r>
     </w:p>
     <w:p>
@@ -800,14 +772,7 @@
           <w:rFonts w:ascii="Arial" w:hAnsi="Arial" w:cs="Arial"/>
           <w:lang w:val="en-US"/>
         </w:rPr>
-        <w:t xml:space="preserve"> </w:t>
-      </w:r>
-      <w:r>
-        <w:rPr>
-          <w:rFonts w:ascii="Arial" w:hAnsi="Arial" w:cs="Arial"/>
-          <w:lang w:val="en-US"/>
-        </w:rPr>
-        <w:t>Selected documents were downloaded manually. Titles were entered into Google. Additionally, specific searches were conducted on ResearchGate and Google Scholar. When titles did not match any published articles, searches were performed using the authors' names.</w:t>
+        <w:t xml:space="preserve"> Selected documents were downloaded manually. Titles were entered into Google. Additionally, specific searches were conducted on ResearchGate and Google Scholar. When titles did not match any published articles, searches were performed using the authors' names.</w:t>
       </w:r>
     </w:p>
     <w:p>
@@ -853,7 +818,7 @@
           <w:lang w:val="en-US"/>
         </w:rPr>
         <w:drawing>
-          <wp:anchor distT="0" distB="0" distL="114300" distR="114300" simplePos="0" relativeHeight="251659264" behindDoc="0" locked="0" layoutInCell="1" allowOverlap="1" wp14:anchorId="29FB4040" wp14:editId="2AB816F9">
+          <wp:anchor distT="0" distB="0" distL="114300" distR="114300" simplePos="0" relativeHeight="251659264" behindDoc="0" locked="0" layoutInCell="1" allowOverlap="1" wp14:anchorId="29FB4040" wp14:editId="53EEB5F1">
             <wp:simplePos x="0" y="0"/>
             <wp:positionH relativeFrom="column">
               <wp:posOffset>88265</wp:posOffset>
@@ -2723,6 +2688,7 @@
   <w:style w:type="character" w:default="1" w:styleId="DefaultParagraphFont">
     <w:name w:val="Default Paragraph Font"/>
     <w:uiPriority w:val="1"/>
+    <w:semiHidden/>
     <w:unhideWhenUsed/>
   </w:style>
   <w:style w:type="table" w:default="1" w:styleId="TableNormal">

</xml_diff>